<commit_message>
appendix up to date
</commit_message>
<xml_diff>
--- a/manuscript/appendix.docx
+++ b/manuscript/appendix.docx
@@ -1496,14 +1496,14 @@
       <w:r>
         <w:drawing>
           <wp:inline>
-            <wp:extent cx="5943600" cy="1584959"/>
+            <wp:extent cx="5943600" cy="5943600"/>
             <wp:effectExtent b="0" l="0" r="0" t="0"/>
-            <wp:docPr descr="Figure S1. Among individual differences in the development of hunting expertise in the model where we do not account for prey speed and average rank. The predators’ hunting success (i.e. the probability of capturing the four prey) is on the y axis, and the predators’ cumulative experience (i.e. the number of matches played prior to each observation) is on the x axis. Each fitted curve represents an individual predator. The individual curves are separated by differences between their first and last predicted value, and displayed as such in three distinct panels. (A) Individuals with a &gt;0.5 unit increase in hunting success with experience (B) Individuals with a &lt;-0.5 unit decrease in hunting success with experience. (C) Individuals that maintained a stable hunting success (between -0.5 and 0.5 unit change in hunting success)" title="" id="21" name="Picture"/>
+            <wp:docPr descr="Figure S1. Posterior distributions of the median hunting success per group of players. The values were back transformed to probability scale and can be interpreted as the probability of capturing the four prey. Group 1: &lt;50 matches, Group 2: between 50 and 99 matches, Group 3: between 100 and 299 matches, Group 4: &gt; 299 (i.e. group in the main text)." title="" id="21" name="Picture"/>
             <a:graphic>
               <a:graphicData uri="http://schemas.openxmlformats.org/drawingml/2006/picture">
                 <pic:pic>
                   <pic:nvPicPr>
-                    <pic:cNvPr descr="../outputs/outputs_figures/appendix1_figureS1.png" id="22" name="Picture"/>
+                    <pic:cNvPr descr="../outputs/outputs_figures/figureS1.png" id="22" name="Picture"/>
                     <pic:cNvPicPr>
                       <a:picLocks noChangeArrowheads="1" noChangeAspect="1"/>
                     </pic:cNvPicPr>
@@ -1517,7 +1517,7 @@
                   <pic:spPr bwMode="auto">
                     <a:xfrm>
                       <a:off x="0" y="0"/>
-                      <a:ext cx="5943600" cy="1584959"/>
+                      <a:ext cx="5943600" cy="5943600"/>
                     </a:xfrm>
                     <a:prstGeom prst="rect">
                       <a:avLst/>
@@ -1541,17 +1541,7 @@
         <w:pStyle w:val="ImageCaption"/>
       </w:pPr>
       <w:r>
-        <w:rPr>
-          <w:bCs/>
-          <w:b/>
-        </w:rPr>
-        <w:t xml:space="preserve">Figure S1.</w:t>
-      </w:r>
-      <w:r>
-        <w:t xml:space="preserve"> </w:t>
-      </w:r>
-      <w:r>
-        <w:t xml:space="preserve">Among individual differences in the development of hunting expertise in the model where we do not account for prey speed and average rank. The predators’ hunting success (i.e. the probability of capturing the four prey) is on the y axis, and the predators’ cumulative experience (i.e. the number of matches played prior to each observation) is on the x axis. Each fitted curve represents an individual predator. The individual curves are separated by differences between their first and last predicted value, and displayed as such in three distinct panels. (A) Individuals with a &gt;0.5 unit increase in hunting success with experience (B) Individuals with a &lt;-0.5 unit decrease in hunting success with experience. (C) Individuals that maintained a stable hunting success (between -0.5 and 0.5 unit change in hunting success)</w:t>
+        <w:t xml:space="preserve">Figure S1. Posterior distributions of the median hunting success per group of players. The values were back transformed to probability scale and can be interpreted as the probability of capturing the four prey. Group 1: &lt;50 matches, Group 2: between 50 and 99 matches, Group 3: between 100 and 299 matches, Group 4: &gt; 299 (i.e. group in the main text).</w:t>
       </w:r>
     </w:p>
     <w:sectPr>

</xml_diff>

<commit_message>
fixed and updated the appendix
</commit_message>
<xml_diff>
--- a/manuscript/appendix.docx
+++ b/manuscript/appendix.docx
@@ -7,31 +7,61 @@
         <w:pStyle w:val="Titre"/>
       </w:pPr>
       <w:r>
-        <w:t xml:space="preserve">Prey</w:t>
+        <w:t xml:space="preserve">Implications</w:t>
       </w:r>
       <w:r>
         <w:t xml:space="preserve"> </w:t>
       </w:r>
       <w:r>
-        <w:t xml:space="preserve">movement</w:t>
+        <w:t xml:space="preserve">of</w:t>
       </w:r>
       <w:r>
         <w:t xml:space="preserve"> </w:t>
       </w:r>
       <w:r>
-        <w:t xml:space="preserve">shapes</w:t>
+        <w:t xml:space="preserve">prey</w:t>
       </w:r>
       <w:r>
         <w:t xml:space="preserve"> </w:t>
       </w:r>
       <w:r>
+        <w:t xml:space="preserve">skill</w:t>
+      </w:r>
+      <w:r>
+        <w:t xml:space="preserve"> </w:t>
+      </w:r>
+      <w:r>
+        <w:t xml:space="preserve">and</w:t>
+      </w:r>
+      <w:r>
+        <w:t xml:space="preserve"> </w:t>
+      </w:r>
+      <w:r>
+        <w:t xml:space="preserve">antipredator</w:t>
+      </w:r>
+      <w:r>
+        <w:t xml:space="preserve"> </w:t>
+      </w:r>
+      <w:r>
+        <w:t xml:space="preserve">behaviour</w:t>
+      </w:r>
+      <w:r>
+        <w:t xml:space="preserve"> </w:t>
+      </w:r>
+      <w:r>
+        <w:t xml:space="preserve">in</w:t>
+      </w:r>
+      <w:r>
+        <w:t xml:space="preserve"> </w:t>
+      </w:r>
+      <w:r>
         <w:t xml:space="preserve">the</w:t>
       </w:r>
       <w:r>
         <w:t xml:space="preserve"> </w:t>
       </w:r>
       <w:r>
-        <w:t xml:space="preserve">development</w:t>
+        <w:t xml:space="preserve">acquisition</w:t>
       </w:r>
       <w:r>
         <w:t xml:space="preserve"> </w:t>
@@ -49,37 +79,31 @@
         <w:t xml:space="preserve"> </w:t>
       </w:r>
       <w:r>
-        <w:t xml:space="preserve">expertise</w:t>
+        <w:t xml:space="preserve">expertise:</w:t>
       </w:r>
       <w:r>
         <w:t xml:space="preserve"> </w:t>
       </w:r>
       <w:r>
-        <w:t xml:space="preserve">in</w:t>
+        <w:t xml:space="preserve">a</w:t>
       </w:r>
       <w:r>
         <w:t xml:space="preserve"> </w:t>
       </w:r>
       <w:r>
-        <w:t xml:space="preserve">a</w:t>
+        <w:t xml:space="preserve">virtual</w:t>
       </w:r>
       <w:r>
         <w:t xml:space="preserve"> </w:t>
       </w:r>
       <w:r>
-        <w:t xml:space="preserve">virtual</w:t>
+        <w:t xml:space="preserve">ecological</w:t>
       </w:r>
       <w:r>
         <w:t xml:space="preserve"> </w:t>
       </w:r>
       <w:r>
-        <w:t xml:space="preserve">bi-trophic</w:t>
-      </w:r>
-      <w:r>
-        <w:t xml:space="preserve"> </w:t>
-      </w:r>
-      <w:r>
-        <w:t xml:space="preserve">system:</w:t>
+        <w:t xml:space="preserve">study</w:t>
       </w:r>
       <w:r>
         <w:br/>
@@ -403,50 +427,6 @@
                 <w:szCs w:val="20"/>
                 <w:color w:val="000000"/>
               </w:rPr>
-              <w:t xml:space="preserve">0.56</w:t>
-            </w:r>
-          </w:p>
-        </w:tc>
-        <w:tc>
-          <w:tcPr>
-            <w:tcBorders>
-              <w:bottom w:val="none" w:sz="0" w:space="0" w:color="000000"/>
-              <w:top w:val="single" w:sz="8" w:space="0" w:color="000000"/>
-              <w:left w:val="none" w:sz="0" w:space="0" w:color="000000"/>
-              <w:right w:val="none" w:sz="0" w:space="0" w:color="000000"/>
-            </w:tcBorders>
-            <w:shd w:val="clear" w:color="auto" w:fill="FFFFFF"/>
-            <w:tcMar>
-              <w:top w:w="0" w:type="dxa"/>
-              <w:bottom w:w="0" w:type="dxa"/>
-              <w:left w:w="0" w:type="dxa"/>
-              <w:right w:w="0" w:type="dxa"/>
-            </w:tcMar>
-            <w:vAlign w:val="center"/>
-          </w:tcPr>
-          <w:p>
-            <w:pPr>
-              <w:pStyle w:val="Normal"/>
-              <w:jc w:val="center"/>
-              <w:pBdr>
-                <w:bottom w:val="none" w:sz="0" w:space="0" w:color="000000"/>
-                <w:top w:val="none" w:sz="0" w:space="0" w:color="000000"/>
-                <w:left w:val="none" w:sz="0" w:space="0" w:color="000000"/>
-                <w:right w:val="none" w:sz="0" w:space="0" w:color="000000"/>
-              </w:pBdr>
-              <w:spacing w:after="100" w:before="100" w:line="240"/>
-              <w:ind w:left="100" w:right="100" w:firstLine="0" w:firstLineChars="0"/>
-            </w:pPr>
-            <w:r xmlns:w="http://schemas.openxmlformats.org/wordprocessingml/2006/main" xmlns:wp="http://schemas.openxmlformats.org/drawingml/2006/wordprocessingDrawing" xmlns:r="http://schemas.openxmlformats.org/officeDocument/2006/relationships" xmlns:w14="http://schemas.microsoft.com/office/word/2010/wordml">
-              <w:rPr>
-                <w:rFonts w:ascii="Times New Roman" w:hAnsi="Times New Roman" w:eastAsia="Times New Roman" w:cs="Times New Roman"/>
-                <w:i w:val="false"/>
-                <w:b w:val="false"/>
-                <w:u w:val="none"/>
-                <w:sz w:val="20"/>
-                <w:szCs w:val="20"/>
-                <w:color w:val="000000"/>
-              </w:rPr>
               <w:t xml:space="preserve">0.55</w:t>
             </w:r>
           </w:p>
@@ -491,7 +471,51 @@
                 <w:szCs w:val="20"/>
                 <w:color w:val="000000"/>
               </w:rPr>
-              <w:t xml:space="preserve">0.58</w:t>
+              <w:t xml:space="preserve">0.53</w:t>
+            </w:r>
+          </w:p>
+        </w:tc>
+        <w:tc>
+          <w:tcPr>
+            <w:tcBorders>
+              <w:bottom w:val="none" w:sz="0" w:space="0" w:color="000000"/>
+              <w:top w:val="single" w:sz="8" w:space="0" w:color="000000"/>
+              <w:left w:val="none" w:sz="0" w:space="0" w:color="000000"/>
+              <w:right w:val="none" w:sz="0" w:space="0" w:color="000000"/>
+            </w:tcBorders>
+            <w:shd w:val="clear" w:color="auto" w:fill="FFFFFF"/>
+            <w:tcMar>
+              <w:top w:w="0" w:type="dxa"/>
+              <w:bottom w:w="0" w:type="dxa"/>
+              <w:left w:w="0" w:type="dxa"/>
+              <w:right w:w="0" w:type="dxa"/>
+            </w:tcMar>
+            <w:vAlign w:val="center"/>
+          </w:tcPr>
+          <w:p>
+            <w:pPr>
+              <w:pStyle w:val="Normal"/>
+              <w:jc w:val="center"/>
+              <w:pBdr>
+                <w:bottom w:val="none" w:sz="0" w:space="0" w:color="000000"/>
+                <w:top w:val="none" w:sz="0" w:space="0" w:color="000000"/>
+                <w:left w:val="none" w:sz="0" w:space="0" w:color="000000"/>
+                <w:right w:val="none" w:sz="0" w:space="0" w:color="000000"/>
+              </w:pBdr>
+              <w:spacing w:after="100" w:before="100" w:line="240"/>
+              <w:ind w:left="100" w:right="100" w:firstLine="0" w:firstLineChars="0"/>
+            </w:pPr>
+            <w:r xmlns:w="http://schemas.openxmlformats.org/wordprocessingml/2006/main" xmlns:wp="http://schemas.openxmlformats.org/drawingml/2006/wordprocessingDrawing" xmlns:r="http://schemas.openxmlformats.org/officeDocument/2006/relationships" xmlns:w14="http://schemas.microsoft.com/office/word/2010/wordml">
+              <w:rPr>
+                <w:rFonts w:ascii="Times New Roman" w:hAnsi="Times New Roman" w:eastAsia="Times New Roman" w:cs="Times New Roman"/>
+                <w:i w:val="false"/>
+                <w:b w:val="false"/>
+                <w:u w:val="none"/>
+                <w:sz w:val="20"/>
+                <w:szCs w:val="20"/>
+                <w:color w:val="000000"/>
+              </w:rPr>
+              <w:t xml:space="preserve">0.56</w:t>
             </w:r>
           </w:p>
         </w:tc>
@@ -585,7 +609,7 @@
                 <w:szCs w:val="20"/>
                 <w:color w:val="000000"/>
               </w:rPr>
-              <w:t xml:space="preserve">0.11</w:t>
+              <w:t xml:space="preserve">0.30</w:t>
             </w:r>
           </w:p>
         </w:tc>
@@ -629,7 +653,7 @@
                 <w:szCs w:val="20"/>
                 <w:color w:val="000000"/>
               </w:rPr>
-              <w:t xml:space="preserve">0.09</w:t>
+              <w:t xml:space="preserve">0.29</w:t>
             </w:r>
           </w:p>
         </w:tc>
@@ -673,7 +697,7 @@
                 <w:szCs w:val="20"/>
                 <w:color w:val="000000"/>
               </w:rPr>
-              <w:t xml:space="preserve">0.12</w:t>
+              <w:t xml:space="preserve">0.31</w:t>
             </w:r>
           </w:p>
         </w:tc>
@@ -683,6 +707,188 @@
           <w:trHeight w:val="360" w:hRule="auto"/>
         </w:trPr>
         body3
+        <w:tc>
+          <w:tcPr>
+            <w:tcBorders>
+              <w:bottom w:val="none" w:sz="0" w:space="0" w:color="000000"/>
+              <w:top w:val="none" w:sz="0" w:space="0" w:color="000000"/>
+              <w:left w:val="none" w:sz="0" w:space="0" w:color="000000"/>
+              <w:right w:val="none" w:sz="0" w:space="0" w:color="000000"/>
+            </w:tcBorders>
+            <w:shd w:val="clear" w:color="auto" w:fill="FFFFFF"/>
+            <w:tcMar>
+              <w:top w:w="0" w:type="dxa"/>
+              <w:bottom w:w="0" w:type="dxa"/>
+              <w:left w:w="0" w:type="dxa"/>
+              <w:right w:w="0" w:type="dxa"/>
+            </w:tcMar>
+            <w:vAlign w:val="top"/>
+          </w:tcPr>
+          <w:p>
+            <w:pPr>
+              <w:pStyle w:val="Normal"/>
+              <w:jc w:val="left"/>
+              <w:pBdr>
+                <w:bottom w:val="none" w:sz="0" w:space="0" w:color="000000"/>
+                <w:top w:val="none" w:sz="0" w:space="0" w:color="000000"/>
+                <w:left w:val="none" w:sz="0" w:space="0" w:color="000000"/>
+                <w:right w:val="none" w:sz="0" w:space="0" w:color="000000"/>
+              </w:pBdr>
+              <w:spacing w:after="100" w:before="100" w:line="240"/>
+              <w:ind w:left="100" w:right="100" w:firstLine="0" w:firstLineChars="0"/>
+            </w:pPr>
+            <w:r xmlns:w="http://schemas.openxmlformats.org/wordprocessingml/2006/main" xmlns:wp="http://schemas.openxmlformats.org/drawingml/2006/wordprocessingDrawing" xmlns:r="http://schemas.openxmlformats.org/officeDocument/2006/relationships" xmlns:w14="http://schemas.microsoft.com/office/word/2010/wordml">
+              <w:rPr>
+                <w:rFonts w:ascii="Times New Roman" w:hAnsi="Times New Roman" w:eastAsia="Times New Roman" w:cs="Times New Roman"/>
+                <w:i w:val="false"/>
+                <w:b w:val="false"/>
+                <w:u w:val="none"/>
+                <w:sz w:val="20"/>
+                <w:szCs w:val="20"/>
+                <w:color w:val="000000"/>
+              </w:rPr>
+              <w:t xml:space="preserve">prey rank</w:t>
+            </w:r>
+          </w:p>
+        </w:tc>
+        <w:tc>
+          <w:tcPr>
+            <w:tcBorders>
+              <w:bottom w:val="none" w:sz="0" w:space="0" w:color="000000"/>
+              <w:top w:val="none" w:sz="0" w:space="0" w:color="000000"/>
+              <w:left w:val="none" w:sz="0" w:space="0" w:color="000000"/>
+              <w:right w:val="none" w:sz="0" w:space="0" w:color="000000"/>
+            </w:tcBorders>
+            <w:shd w:val="clear" w:color="auto" w:fill="FFFFFF"/>
+            <w:tcMar>
+              <w:top w:w="0" w:type="dxa"/>
+              <w:bottom w:w="0" w:type="dxa"/>
+              <w:left w:w="0" w:type="dxa"/>
+              <w:right w:w="0" w:type="dxa"/>
+            </w:tcMar>
+            <w:vAlign w:val="center"/>
+          </w:tcPr>
+          <w:p>
+            <w:pPr>
+              <w:pStyle w:val="Normal"/>
+              <w:jc w:val="center"/>
+              <w:pBdr>
+                <w:bottom w:val="none" w:sz="0" w:space="0" w:color="000000"/>
+                <w:top w:val="none" w:sz="0" w:space="0" w:color="000000"/>
+                <w:left w:val="none" w:sz="0" w:space="0" w:color="000000"/>
+                <w:right w:val="none" w:sz="0" w:space="0" w:color="000000"/>
+              </w:pBdr>
+              <w:spacing w:after="100" w:before="100" w:line="240"/>
+              <w:ind w:left="100" w:right="100" w:firstLine="0" w:firstLineChars="0"/>
+            </w:pPr>
+            <w:r xmlns:w="http://schemas.openxmlformats.org/wordprocessingml/2006/main" xmlns:wp="http://schemas.openxmlformats.org/drawingml/2006/wordprocessingDrawing" xmlns:r="http://schemas.openxmlformats.org/officeDocument/2006/relationships" xmlns:w14="http://schemas.microsoft.com/office/word/2010/wordml">
+              <w:rPr>
+                <w:rFonts w:ascii="Times New Roman" w:hAnsi="Times New Roman" w:eastAsia="Times New Roman" w:cs="Times New Roman"/>
+                <w:i w:val="false"/>
+                <w:b w:val="false"/>
+                <w:u w:val="none"/>
+                <w:sz w:val="20"/>
+                <w:szCs w:val="20"/>
+                <w:color w:val="000000"/>
+              </w:rPr>
+              <w:t xml:space="preserve">0.64</w:t>
+            </w:r>
+          </w:p>
+        </w:tc>
+        <w:tc>
+          <w:tcPr>
+            <w:tcBorders>
+              <w:bottom w:val="none" w:sz="0" w:space="0" w:color="000000"/>
+              <w:top w:val="none" w:sz="0" w:space="0" w:color="000000"/>
+              <w:left w:val="none" w:sz="0" w:space="0" w:color="000000"/>
+              <w:right w:val="none" w:sz="0" w:space="0" w:color="000000"/>
+            </w:tcBorders>
+            <w:shd w:val="clear" w:color="auto" w:fill="FFFFFF"/>
+            <w:tcMar>
+              <w:top w:w="0" w:type="dxa"/>
+              <w:bottom w:w="0" w:type="dxa"/>
+              <w:left w:w="0" w:type="dxa"/>
+              <w:right w:w="0" w:type="dxa"/>
+            </w:tcMar>
+            <w:vAlign w:val="center"/>
+          </w:tcPr>
+          <w:p>
+            <w:pPr>
+              <w:pStyle w:val="Normal"/>
+              <w:jc w:val="center"/>
+              <w:pBdr>
+                <w:bottom w:val="none" w:sz="0" w:space="0" w:color="000000"/>
+                <w:top w:val="none" w:sz="0" w:space="0" w:color="000000"/>
+                <w:left w:val="none" w:sz="0" w:space="0" w:color="000000"/>
+                <w:right w:val="none" w:sz="0" w:space="0" w:color="000000"/>
+              </w:pBdr>
+              <w:spacing w:after="100" w:before="100" w:line="240"/>
+              <w:ind w:left="100" w:right="100" w:firstLine="0" w:firstLineChars="0"/>
+            </w:pPr>
+            <w:r xmlns:w="http://schemas.openxmlformats.org/wordprocessingml/2006/main" xmlns:wp="http://schemas.openxmlformats.org/drawingml/2006/wordprocessingDrawing" xmlns:r="http://schemas.openxmlformats.org/officeDocument/2006/relationships" xmlns:w14="http://schemas.microsoft.com/office/word/2010/wordml">
+              <w:rPr>
+                <w:rFonts w:ascii="Times New Roman" w:hAnsi="Times New Roman" w:eastAsia="Times New Roman" w:cs="Times New Roman"/>
+                <w:i w:val="false"/>
+                <w:b w:val="false"/>
+                <w:u w:val="none"/>
+                <w:sz w:val="20"/>
+                <w:szCs w:val="20"/>
+                <w:color w:val="000000"/>
+              </w:rPr>
+              <w:t xml:space="preserve">0.62</w:t>
+            </w:r>
+          </w:p>
+        </w:tc>
+        <w:tc>
+          <w:tcPr>
+            <w:tcBorders>
+              <w:bottom w:val="none" w:sz="0" w:space="0" w:color="000000"/>
+              <w:top w:val="none" w:sz="0" w:space="0" w:color="000000"/>
+              <w:left w:val="none" w:sz="0" w:space="0" w:color="000000"/>
+              <w:right w:val="none" w:sz="0" w:space="0" w:color="000000"/>
+            </w:tcBorders>
+            <w:shd w:val="clear" w:color="auto" w:fill="FFFFFF"/>
+            <w:tcMar>
+              <w:top w:w="0" w:type="dxa"/>
+              <w:bottom w:w="0" w:type="dxa"/>
+              <w:left w:w="0" w:type="dxa"/>
+              <w:right w:w="0" w:type="dxa"/>
+            </w:tcMar>
+            <w:vAlign w:val="center"/>
+          </w:tcPr>
+          <w:p>
+            <w:pPr>
+              <w:pStyle w:val="Normal"/>
+              <w:jc w:val="center"/>
+              <w:pBdr>
+                <w:bottom w:val="none" w:sz="0" w:space="0" w:color="000000"/>
+                <w:top w:val="none" w:sz="0" w:space="0" w:color="000000"/>
+                <w:left w:val="none" w:sz="0" w:space="0" w:color="000000"/>
+                <w:right w:val="none" w:sz="0" w:space="0" w:color="000000"/>
+              </w:pBdr>
+              <w:spacing w:after="100" w:before="100" w:line="240"/>
+              <w:ind w:left="100" w:right="100" w:firstLine="0" w:firstLineChars="0"/>
+            </w:pPr>
+            <w:r xmlns:w="http://schemas.openxmlformats.org/wordprocessingml/2006/main" xmlns:wp="http://schemas.openxmlformats.org/drawingml/2006/wordprocessingDrawing" xmlns:r="http://schemas.openxmlformats.org/officeDocument/2006/relationships" xmlns:w14="http://schemas.microsoft.com/office/word/2010/wordml">
+              <w:rPr>
+                <w:rFonts w:ascii="Times New Roman" w:hAnsi="Times New Roman" w:eastAsia="Times New Roman" w:cs="Times New Roman"/>
+                <w:i w:val="false"/>
+                <w:b w:val="false"/>
+                <w:u w:val="none"/>
+                <w:sz w:val="20"/>
+                <w:szCs w:val="20"/>
+                <w:color w:val="000000"/>
+              </w:rPr>
+              <w:t xml:space="preserve">0.66</w:t>
+            </w:r>
+          </w:p>
+        </w:tc>
+      </w:tr>
+      <w:tr>
+        <w:trPr>
+          <w:trHeight w:val="360" w:hRule="auto"/>
+        </w:trPr>
+        body4
         <w:tc>
           <w:tcPr>
             <w:tcBorders>
@@ -767,7 +973,7 @@
                 <w:szCs w:val="20"/>
                 <w:color w:val="000000"/>
               </w:rPr>
-              <w:t xml:space="preserve">0.01</w:t>
+              <w:t xml:space="preserve">0.03</w:t>
             </w:r>
           </w:p>
         </w:tc>
@@ -855,7 +1061,7 @@
                 <w:szCs w:val="20"/>
                 <w:color w:val="000000"/>
               </w:rPr>
-              <w:t xml:space="preserve">0.08</w:t>
+              <w:t xml:space="preserve">0.11</w:t>
             </w:r>
           </w:p>
         </w:tc>
@@ -864,7 +1070,7 @@
         <w:trPr>
           <w:trHeight w:val="360" w:hRule="auto"/>
         </w:trPr>
-        body4
+        body5
         <w:tc>
           <w:tcPr>
             <w:tcBorders>
@@ -949,7 +1155,7 @@
                 <w:szCs w:val="20"/>
                 <w:color w:val="000000"/>
               </w:rPr>
-              <w:t xml:space="preserve">0.05</w:t>
+              <w:t xml:space="preserve">-0.01</w:t>
             </w:r>
           </w:p>
         </w:tc>
@@ -993,7 +1199,7 @@
                 <w:szCs w:val="20"/>
                 <w:color w:val="000000"/>
               </w:rPr>
-              <w:t xml:space="preserve">-0.03</w:t>
+              <w:t xml:space="preserve">-0.12</w:t>
             </w:r>
           </w:p>
         </w:tc>
@@ -1037,7 +1243,7 @@
                 <w:szCs w:val="20"/>
                 <w:color w:val="000000"/>
               </w:rPr>
-              <w:t xml:space="preserve">0.14</w:t>
+              <w:t xml:space="preserve">0.10</w:t>
             </w:r>
           </w:p>
         </w:tc>
@@ -1046,7 +1252,7 @@
         <w:trPr>
           <w:trHeight w:val="360" w:hRule="auto"/>
         </w:trPr>
-        body5
+        body6
         <w:tc>
           <w:tcPr>
             <w:tcBorders>
@@ -1131,7 +1337,7 @@
                 <w:szCs w:val="20"/>
                 <w:color w:val="000000"/>
               </w:rPr>
-              <w:t xml:space="preserve">0.09</w:t>
+              <w:t xml:space="preserve">0.10</w:t>
             </w:r>
           </w:p>
         </w:tc>
@@ -1175,7 +1381,7 @@
                 <w:szCs w:val="20"/>
                 <w:color w:val="000000"/>
               </w:rPr>
-              <w:t xml:space="preserve">0.01</w:t>
+              <w:t xml:space="preserve">0.00</w:t>
             </w:r>
           </w:p>
         </w:tc>
@@ -1219,7 +1425,7 @@
                 <w:szCs w:val="20"/>
                 <w:color w:val="000000"/>
               </w:rPr>
-              <w:t xml:space="preserve">0.16</w:t>
+              <w:t xml:space="preserve">0.21</w:t>
             </w:r>
           </w:p>
         </w:tc>
@@ -1228,7 +1434,7 @@
         <w:trPr>
           <w:trHeight w:val="360" w:hRule="auto"/>
         </w:trPr>
-        body6
+        body7
         <w:tc>
           <w:tcPr>
             <w:tcBorders>
@@ -1313,7 +1519,7 @@
                 <w:szCs w:val="20"/>
                 <w:color w:val="000000"/>
               </w:rPr>
-              <w:t xml:space="preserve">-0.03</w:t>
+              <w:t xml:space="preserve">0.01</w:t>
             </w:r>
           </w:p>
         </w:tc>
@@ -1357,7 +1563,7 @@
                 <w:szCs w:val="20"/>
                 <w:color w:val="000000"/>
               </w:rPr>
-              <w:t xml:space="preserve">-0.15</w:t>
+              <w:t xml:space="preserve">-0.16</w:t>
             </w:r>
           </w:p>
         </w:tc>
@@ -1401,7 +1607,7 @@
                 <w:szCs w:val="20"/>
                 <w:color w:val="000000"/>
               </w:rPr>
-              <w:t xml:space="preserve">0.09</w:t>
+              <w:t xml:space="preserve">0.16</w:t>
             </w:r>
           </w:p>
         </w:tc>
@@ -1503,7 +1709,7 @@
               <a:graphicData uri="http://schemas.openxmlformats.org/drawingml/2006/picture">
                 <pic:pic>
                   <pic:nvPicPr>
-                    <pic:cNvPr descr="../outputs/outputs_figures/figureS1.png" id="22" name="Picture"/>
+                    <pic:cNvPr descr="C:/Users/User/Documents/GitHub/Chapter2/outputs/outputs_figures/figureS1.png" id="22" name="Picture"/>
                     <pic:cNvPicPr>
                       <a:picLocks noChangeArrowheads="1" noChangeAspect="1"/>
                     </pic:cNvPicPr>
@@ -1541,7 +1747,14 @@
         <w:pStyle w:val="ImageCaption"/>
       </w:pPr>
       <w:r>
-        <w:t xml:space="preserve">Figure S1. Posterior distributions of the median hunting success per group of players. The values were back transformed to probability scale and can be interpreted as the probability of capturing the four prey. Group 1: &lt;50 matches, Group 2: between 50 and 99 matches, Group 3: between 100 and 299 matches, Group 4: &gt; 299 (i.e. group in the main text).</w:t>
+        <w:rPr>
+          <w:bCs/>
+          <w:b/>
+        </w:rPr>
+        <w:t xml:space="preserve">Figure S1</w:t>
+      </w:r>
+      <w:r>
+        <w:t xml:space="preserve">. Posterior distributions of the median hunting success per group of players. The values were back transformed to probability scale and can be interpreted as the probability of capturing the four prey. Group 1: &lt;50 matches, Group 2: between 50 and 99 matches, Group 3: between 100 and 299 matches, Group 4: &gt; 299 (i.e. group in the main text).</w:t>
       </w:r>
     </w:p>
     <w:p>
@@ -1551,14 +1764,14 @@
       <w:r>
         <w:drawing>
           <wp:inline>
-            <wp:extent cx="5943600" cy="5943600"/>
+            <wp:extent cx="5943600" cy="2377440"/>
             <wp:effectExtent b="0" l="0" r="0" t="0"/>
-            <wp:docPr descr="Figure S2. Median posterior predictions of the relationship between hunting success (i.e. the probability of capturing the four prey) and the average speed of the prey group. The black line represents the median posterior predictions, and the gray band the the 89% compatibility interval. The predictions are from the model with the highest predictive accuracy (see Table 1 in main text)." title="" id="24" name="Picture"/>
+            <wp:docPr descr="Figure S2. Median posterior predictions of the acquisition of predator hunting expertise for model I where we control for the game duration exclusively (no prey features). The predators’ hunting success (i.e., the probability of consuming the four prey) is on the y-axis, and the predators’ cumulative experience (i.e., the number of matches played before each observation) is on the x-axis. Panel A shows the acquisition of expertise for the average individual. Panel B shows among individual differences in the acquisition of expertise, with each curve representing an individual predator." title="" id="24" name="Picture"/>
             <a:graphic>
               <a:graphicData uri="http://schemas.openxmlformats.org/drawingml/2006/picture">
                 <pic:pic>
                   <pic:nvPicPr>
-                    <pic:cNvPr descr="../outputs/outputs_figures/figureS2.png" id="25" name="Picture"/>
+                    <pic:cNvPr descr="C:/Users/User/Documents/GitHub/Chapter2/outputs/outputs_figures/figureS2.png" id="25" name="Picture"/>
                     <pic:cNvPicPr>
                       <a:picLocks noChangeArrowheads="1" noChangeAspect="1"/>
                     </pic:cNvPicPr>
@@ -1572,7 +1785,7 @@
                   <pic:spPr bwMode="auto">
                     <a:xfrm>
                       <a:off x="0" y="0"/>
-                      <a:ext cx="5943600" cy="5943600"/>
+                      <a:ext cx="5943600" cy="2377440"/>
                     </a:xfrm>
                     <a:prstGeom prst="rect">
                       <a:avLst/>
@@ -1596,7 +1809,76 @@
         <w:pStyle w:val="ImageCaption"/>
       </w:pPr>
       <w:r>
-        <w:t xml:space="preserve">Figure S2. Median posterior predictions of the relationship between hunting success (i.e. the probability of capturing the four prey) and the average speed of the prey group. The black line represents the median posterior predictions, and the gray band the the 89% compatibility interval. The predictions are from the model with the highest predictive accuracy (see Table 1 in main text).</w:t>
+        <w:rPr>
+          <w:bCs/>
+          <w:b/>
+        </w:rPr>
+        <w:t xml:space="preserve">Figure S2</w:t>
+      </w:r>
+      <w:r>
+        <w:t xml:space="preserve">. Median posterior predictions of the acquisition of predator hunting expertise for model I where we control for the game duration exclusively (no prey features). The predators’ hunting success (i.e., the probability of consuming the four prey) is on the y-axis, and the predators’ cumulative experience (i.e., the number of matches played before each observation) is on the x-axis. Panel A shows the acquisition of expertise for the average individual. Panel B shows among individual differences in the acquisition of expertise, with each curve representing an individual predator.</w:t>
+      </w:r>
+    </w:p>
+    <w:p>
+      <w:pPr>
+        <w:pStyle w:val="CaptionedFigure"/>
+      </w:pPr>
+      <w:r>
+        <w:drawing>
+          <wp:inline>
+            <wp:extent cx="5943600" cy="2377440"/>
+            <wp:effectExtent b="0" l="0" r="0" t="0"/>
+            <wp:docPr descr="Figure S3. Median posterior predictions of the relationship between hunting success (i.e. the probability of capturing the four prey) and the average speed (A) and average space coverage (B) of the prey group. The black line represents the median posterior predictions, and the gray band the the 89% compatibility interval. The predictions are from the model with the highest predictive accuracy (see Table 1 in main text)." title="" id="27" name="Picture"/>
+            <a:graphic>
+              <a:graphicData uri="http://schemas.openxmlformats.org/drawingml/2006/picture">
+                <pic:pic>
+                  <pic:nvPicPr>
+                    <pic:cNvPr descr="C:/Users/User/Documents/GitHub/Chapter2/outputs/outputs_figures/figureS3.png" id="28" name="Picture"/>
+                    <pic:cNvPicPr>
+                      <a:picLocks noChangeArrowheads="1" noChangeAspect="1"/>
+                    </pic:cNvPicPr>
+                  </pic:nvPicPr>
+                  <pic:blipFill>
+                    <a:blip r:embed="rId26"/>
+                    <a:stretch>
+                      <a:fillRect/>
+                    </a:stretch>
+                  </pic:blipFill>
+                  <pic:spPr bwMode="auto">
+                    <a:xfrm>
+                      <a:off x="0" y="0"/>
+                      <a:ext cx="5943600" cy="2377440"/>
+                    </a:xfrm>
+                    <a:prstGeom prst="rect">
+                      <a:avLst/>
+                    </a:prstGeom>
+                    <a:noFill/>
+                    <a:ln w="9525">
+                      <a:noFill/>
+                      <a:headEnd/>
+                      <a:tailEnd/>
+                    </a:ln>
+                  </pic:spPr>
+                </pic:pic>
+              </a:graphicData>
+            </a:graphic>
+          </wp:inline>
+        </w:drawing>
+      </w:r>
+    </w:p>
+    <w:p>
+      <w:pPr>
+        <w:pStyle w:val="ImageCaption"/>
+      </w:pPr>
+      <w:r>
+        <w:rPr>
+          <w:bCs/>
+          <w:b/>
+        </w:rPr>
+        <w:t xml:space="preserve">Figure S3</w:t>
+      </w:r>
+      <w:r>
+        <w:t xml:space="preserve">. Median posterior predictions of the relationship between hunting success (i.e. the probability of capturing the four prey) and the average speed (A) and average space coverage (B) of the prey group. The black line represents the median posterior predictions, and the gray band the the 89% compatibility interval. The predictions are from the model with the highest predictive accuracy (see Table 1 in main text).</w:t>
       </w:r>
     </w:p>
     <w:sectPr>

</xml_diff>

<commit_message>
updated MS and appendix with new figure
</commit_message>
<xml_diff>
--- a/manuscript/appendix.docx
+++ b/manuscript/appendix.docx
@@ -1819,68 +1819,6 @@
         <w:t xml:space="preserve">. Median posterior predictions of the acquisition of predator hunting expertise for model I where we control for the game duration exclusively (no prey features). The predators’ hunting success (i.e., the probability of consuming the four prey) is on the y-axis, and the predators’ cumulative experience (i.e., the number of matches played before each observation) is on the x-axis. Panel A shows the acquisition of expertise for the average individual. Panel B shows among individual differences in the acquisition of expertise, with each curve representing an individual predator.</w:t>
       </w:r>
     </w:p>
-    <w:p>
-      <w:pPr>
-        <w:pStyle w:val="CaptionedFigure"/>
-      </w:pPr>
-      <w:r>
-        <w:drawing>
-          <wp:inline>
-            <wp:extent cx="5943600" cy="2377440"/>
-            <wp:effectExtent b="0" l="0" r="0" t="0"/>
-            <wp:docPr descr="Figure S3. Median posterior predictions of the relationship between hunting success (i.e. the probability of capturing the four prey) and the average speed (A) and average space coverage (B) of the prey group. The black line represents the median posterior predictions, and the gray band the the 89% compatibility interval. The predictions are from the model with the highest predictive accuracy (see Table 1 in main text)." title="" id="27" name="Picture"/>
-            <a:graphic>
-              <a:graphicData uri="http://schemas.openxmlformats.org/drawingml/2006/picture">
-                <pic:pic>
-                  <pic:nvPicPr>
-                    <pic:cNvPr descr="C:/Users/User/Documents/GitHub/Chapter2/outputs/outputs_figures/figureS3.png" id="28" name="Picture"/>
-                    <pic:cNvPicPr>
-                      <a:picLocks noChangeArrowheads="1" noChangeAspect="1"/>
-                    </pic:cNvPicPr>
-                  </pic:nvPicPr>
-                  <pic:blipFill>
-                    <a:blip r:embed="rId26"/>
-                    <a:stretch>
-                      <a:fillRect/>
-                    </a:stretch>
-                  </pic:blipFill>
-                  <pic:spPr bwMode="auto">
-                    <a:xfrm>
-                      <a:off x="0" y="0"/>
-                      <a:ext cx="5943600" cy="2377440"/>
-                    </a:xfrm>
-                    <a:prstGeom prst="rect">
-                      <a:avLst/>
-                    </a:prstGeom>
-                    <a:noFill/>
-                    <a:ln w="9525">
-                      <a:noFill/>
-                      <a:headEnd/>
-                      <a:tailEnd/>
-                    </a:ln>
-                  </pic:spPr>
-                </pic:pic>
-              </a:graphicData>
-            </a:graphic>
-          </wp:inline>
-        </w:drawing>
-      </w:r>
-    </w:p>
-    <w:p>
-      <w:pPr>
-        <w:pStyle w:val="ImageCaption"/>
-      </w:pPr>
-      <w:r>
-        <w:rPr>
-          <w:bCs/>
-          <w:b/>
-        </w:rPr>
-        <w:t xml:space="preserve">Figure S3</w:t>
-      </w:r>
-      <w:r>
-        <w:t xml:space="preserve">. Median posterior predictions of the relationship between hunting success (i.e. the probability of capturing the four prey) and the average speed (A) and average space coverage (B) of the prey group. The black line represents the median posterior predictions, and the gray band the the 89% compatibility interval. The predictions are from the model with the highest predictive accuracy (see Table 1 in main text).</w:t>
-      </w:r>
-    </w:p>
     <w:sectPr>
       <w:footerReference r:id="rId9" w:type="default"/>
       <w:pgSz w:h="15840" w:w="12240"/>

</xml_diff>

<commit_message>
updated title for BeHeco
</commit_message>
<xml_diff>
--- a/manuscript/appendix.docx
+++ b/manuscript/appendix.docx
@@ -7,19 +7,7 @@
         <w:pStyle w:val="Titre"/>
       </w:pPr>
       <w:r>
-        <w:t xml:space="preserve">Implications</w:t>
-      </w:r>
-      <w:r>
-        <w:t xml:space="preserve"> </w:t>
-      </w:r>
-      <w:r>
-        <w:t xml:space="preserve">of</w:t>
-      </w:r>
-      <w:r>
-        <w:t xml:space="preserve"> </w:t>
-      </w:r>
-      <w:r>
-        <w:t xml:space="preserve">prey</w:t>
+        <w:t xml:space="preserve">Prey</w:t>
       </w:r>
       <w:r>
         <w:t xml:space="preserve"> </w:t>
@@ -37,12 +25,6 @@
         <w:t xml:space="preserve"> </w:t>
       </w:r>
       <w:r>
-        <w:t xml:space="preserve">antipredator</w:t>
-      </w:r>
-      <w:r>
-        <w:t xml:space="preserve"> </w:t>
-      </w:r>
-      <w:r>
         <w:t xml:space="preserve">behaviour</w:t>
       </w:r>
       <w:r>
@@ -55,31 +37,31 @@
         <w:t xml:space="preserve"> </w:t>
       </w:r>
       <w:r>
-        <w:t xml:space="preserve">the</w:t>
-      </w:r>
-      <w:r>
-        <w:t xml:space="preserve"> </w:t>
-      </w:r>
-      <w:r>
-        <w:t xml:space="preserve">acquisition</w:t>
-      </w:r>
-      <w:r>
-        <w:t xml:space="preserve"> </w:t>
-      </w:r>
-      <w:r>
-        <w:t xml:space="preserve">of</w:t>
-      </w:r>
-      <w:r>
-        <w:t xml:space="preserve"> </w:t>
-      </w:r>
-      <w:r>
         <w:t xml:space="preserve">predator</w:t>
       </w:r>
       <w:r>
         <w:t xml:space="preserve"> </w:t>
       </w:r>
       <w:r>
-        <w:t xml:space="preserve">expertise:</w:t>
+        <w:t xml:space="preserve">expertise</w:t>
+      </w:r>
+      <w:r>
+        <w:t xml:space="preserve"> </w:t>
+      </w:r>
+      <w:r>
+        <w:t xml:space="preserve">acquisition:</w:t>
+      </w:r>
+      <w:r>
+        <w:t xml:space="preserve"> </w:t>
+      </w:r>
+      <w:r>
+        <w:t xml:space="preserve">insights</w:t>
+      </w:r>
+      <w:r>
+        <w:t xml:space="preserve"> </w:t>
+      </w:r>
+      <w:r>
+        <w:t xml:space="preserve">from</w:t>
       </w:r>
       <w:r>
         <w:t xml:space="preserve"> </w:t>
@@ -97,13 +79,7 @@
         <w:t xml:space="preserve"> </w:t>
       </w:r>
       <w:r>
-        <w:t xml:space="preserve">ecological</w:t>
-      </w:r>
-      <w:r>
-        <w:t xml:space="preserve"> </w:t>
-      </w:r>
-      <w:r>
-        <w:t xml:space="preserve">study</w:t>
+        <w:t xml:space="preserve">ecosystem</w:t>
       </w:r>
       <w:r>
         <w:br/>

</xml_diff>